<commit_message>
engro-makhan0384, ib, fl updated
</commit_message>
<xml_diff>
--- a/engroh-12871/FAMCO-MAK-ENGROH-12871-IB-25-01.docx
+++ b/engroh-12871/FAMCO-MAK-ENGROH-12871-IB-25-01.docx
@@ -1417,11 +1417,6 @@
               </w:rPr>
             </w:pPr>
             <w:r>
-              <w:rPr>
-                <w:rFonts w:ascii="Calibri" w:hAnsi="Calibri"/>
-                <w:sz w:val="20"/>
-                <w:szCs w:val="20"/>
-              </w:rPr>
               <w:drawing>
                 <wp:anchor behindDoc="0" distT="0" distB="0" distL="0" distR="0" simplePos="0" locked="0" layoutInCell="1" allowOverlap="1" relativeHeight="2">
                   <wp:simplePos x="0" y="0"/>
@@ -1581,6 +1576,7 @@
     <w:p>
       <w:pPr>
         <w:pStyle w:val="BodyText"/>
+        <w:spacing w:before="0" w:after="140"/>
         <w:rPr/>
       </w:pPr>
       <w:r>
@@ -1630,16 +1626,16 @@
                 <w:szCs w:val="20"/>
               </w:rPr>
               <w:drawing>
-                <wp:anchor behindDoc="0" distT="0" distB="0" distL="0" distR="0" simplePos="0" locked="0" layoutInCell="1" allowOverlap="1" relativeHeight="3">
+                <wp:anchor behindDoc="0" distT="0" distB="0" distL="0" distR="0" simplePos="0" locked="0" layoutInCell="1" allowOverlap="1" relativeHeight="4">
                   <wp:simplePos x="0" y="0"/>
                   <wp:positionH relativeFrom="column">
-                    <wp:posOffset>429260</wp:posOffset>
+                    <wp:posOffset>189230</wp:posOffset>
                   </wp:positionH>
                   <wp:positionV relativeFrom="paragraph">
                     <wp:posOffset>34925</wp:posOffset>
                   </wp:positionV>
                   <wp:extent cx="1151890" cy="467995"/>
-                  <wp:effectExtent l="24130" t="67945" r="24130" b="67945"/>
+                  <wp:effectExtent l="0" t="0" r="0" b="0"/>
                   <wp:wrapNone/>
                   <wp:docPr id="2" name="Image2"/>
                   <wp:cNvGraphicFramePr>
@@ -1661,7 +1657,7 @@
                           </a:stretch>
                         </pic:blipFill>
                         <pic:spPr bwMode="auto">
-                          <a:xfrm rot="21180000">
+                          <a:xfrm>
                             <a:off x="0" y="0"/>
                             <a:ext cx="1151890" cy="467995"/>
                           </a:xfrm>
@@ -2470,7 +2466,7 @@
           <w:szCs w:val="20"/>
         </w:rPr>
         <w:drawing>
-          <wp:anchor behindDoc="0" distT="0" distB="0" distL="0" distR="0" simplePos="0" locked="0" layoutInCell="1" allowOverlap="1" relativeHeight="4">
+          <wp:anchor behindDoc="0" distT="0" distB="0" distL="0" distR="0" simplePos="0" locked="0" layoutInCell="1" allowOverlap="1" relativeHeight="3">
             <wp:simplePos x="0" y="0"/>
             <wp:positionH relativeFrom="column">
               <wp:posOffset>115570</wp:posOffset>
@@ -3277,7 +3273,7 @@
     <w:pPr>
       <w:widowControl/>
       <w:suppressAutoHyphens w:val="true"/>
-      <w:overflowPunct w:val="false"/>
+      <w:overflowPunct w:val="true"/>
       <w:bidi w:val="0"/>
       <w:spacing w:before="0" w:after="0"/>
       <w:jc w:val="start"/>
@@ -3303,8 +3299,8 @@
       <w:u w:val="single"/>
     </w:rPr>
   </w:style>
-  <w:style w:type="character" w:styleId="Bulletsuser">
-    <w:name w:val="Bullets (user)"/>
+  <w:style w:type="character" w:styleId="Bullets">
+    <w:name w:val="Bullets"/>
     <w:qFormat/>
     <w:rPr>
       <w:rFonts w:ascii="OpenSymbol" w:hAnsi="OpenSymbol" w:eastAsia="OpenSymbol" w:cs="OpenSymbol"/>

</xml_diff>